<commit_message>
Renamed View Shopping Cart Summary feature
</commit_message>
<xml_diff>
--- a/BddTraining.Specs.Features/Sales Tax.docx
+++ b/BddTraining.Specs.Features/Sales Tax.docx
@@ -1,6 +1,6 @@
 
 <file path=word/document.xml><?xml version="1.0" encoding="utf-8"?>
-<w:document xmlns:wpc="http://schemas.microsoft.com/office/word/2010/wordprocessingCanvas" xmlns:mc="http://schemas.openxmlformats.org/markup-compatibility/2006" xmlns:o="urn:schemas-microsoft-com:office:office" xmlns:r="http://schemas.openxmlformats.org/officeDocument/2006/relationships" xmlns:m="http://schemas.openxmlformats.org/officeDocument/2006/math" xmlns:v="urn:schemas-microsoft-com:vml" xmlns:wp14="http://schemas.microsoft.com/office/word/2010/wordprocessingDrawing" xmlns:wp="http://schemas.openxmlformats.org/drawingml/2006/wordprocessingDrawing" xmlns:w10="urn:schemas-microsoft-com:office:word" xmlns:w="http://schemas.openxmlformats.org/wordprocessingml/2006/main" xmlns:w14="http://schemas.microsoft.com/office/word/2010/wordml" xmlns:w15="http://schemas.microsoft.com/office/word/2012/wordml" xmlns:wpg="http://schemas.microsoft.com/office/word/2010/wordprocessingGroup" xmlns:wpi="http://schemas.microsoft.com/office/word/2010/wordprocessingInk" xmlns:wne="http://schemas.microsoft.com/office/word/2006/wordml" xmlns:wps="http://schemas.microsoft.com/office/word/2010/wordprocessingShape" mc:Ignorable="w14 w15 wp14">
+<w:document xmlns:wpc="http://schemas.microsoft.com/office/word/2010/wordprocessingCanvas" xmlns:cx="http://schemas.microsoft.com/office/drawing/2014/chartex" xmlns:cx1="http://schemas.microsoft.com/office/drawing/2015/9/8/chartex" xmlns:cx2="http://schemas.microsoft.com/office/drawing/2015/10/21/chartex" xmlns:mc="http://schemas.openxmlformats.org/markup-compatibility/2006" xmlns:o="urn:schemas-microsoft-com:office:office" xmlns:r="http://schemas.openxmlformats.org/officeDocument/2006/relationships" xmlns:m="http://schemas.openxmlformats.org/officeDocument/2006/math" xmlns:v="urn:schemas-microsoft-com:vml" xmlns:wp14="http://schemas.microsoft.com/office/word/2010/wordprocessingDrawing" xmlns:wp="http://schemas.openxmlformats.org/drawingml/2006/wordprocessingDrawing" xmlns:w10="urn:schemas-microsoft-com:office:word" xmlns:w="http://schemas.openxmlformats.org/wordprocessingml/2006/main" xmlns:w14="http://schemas.microsoft.com/office/word/2010/wordml" xmlns:w15="http://schemas.microsoft.com/office/word/2012/wordml" xmlns:w16se="http://schemas.microsoft.com/office/word/2015/wordml/symex" xmlns:wpg="http://schemas.microsoft.com/office/word/2010/wordprocessingGroup" xmlns:wpi="http://schemas.microsoft.com/office/word/2010/wordprocessingInk" xmlns:wne="http://schemas.microsoft.com/office/word/2006/wordml" xmlns:wps="http://schemas.microsoft.com/office/word/2010/wordprocessingShape" mc:Ignorable="w14 w15 w16se wp14">
   <w:body>
     <w:p>
       <w:pPr>
@@ -13,6 +13,87 @@
           <w:szCs w:val="23"/>
         </w:rPr>
       </w:pPr>
+      <w:r>
+        <w:rPr>
+          <w:rFonts w:ascii="Helvetica" w:eastAsia="Times New Roman" w:hAnsi="Helvetica" w:cs="Helvetica"/>
+          <w:color w:val="222222"/>
+          <w:sz w:val="23"/>
+          <w:szCs w:val="23"/>
+        </w:rPr>
+        <w:t>O</w:t>
+      </w:r>
+      <w:r>
+        <w:rPr>
+          <w:rFonts w:ascii="Helvetica" w:eastAsia="Times New Roman" w:hAnsi="Helvetica" w:cs="Helvetica"/>
+          <w:color w:val="222222"/>
+          <w:sz w:val="23"/>
+          <w:szCs w:val="23"/>
+        </w:rPr>
+        <w:t>nline shopper</w:t>
+      </w:r>
+      <w:r>
+        <w:rPr>
+          <w:rFonts w:ascii="Helvetica" w:eastAsia="Times New Roman" w:hAnsi="Helvetica" w:cs="Helvetica"/>
+          <w:color w:val="222222"/>
+          <w:sz w:val="23"/>
+          <w:szCs w:val="23"/>
+        </w:rPr>
+        <w:t>s</w:t>
+      </w:r>
+      <w:r>
+        <w:rPr>
+          <w:rFonts w:ascii="Helvetica" w:eastAsia="Times New Roman" w:hAnsi="Helvetica" w:cs="Helvetica"/>
+          <w:color w:val="222222"/>
+          <w:sz w:val="23"/>
+          <w:szCs w:val="23"/>
+        </w:rPr>
+        <w:t xml:space="preserve"> can add products to their</w:t>
+      </w:r>
+      <w:r>
+        <w:rPr>
+          <w:rFonts w:ascii="Helvetica" w:eastAsia="Times New Roman" w:hAnsi="Helvetica" w:cs="Helvetica"/>
+          <w:color w:val="222222"/>
+          <w:sz w:val="23"/>
+          <w:szCs w:val="23"/>
+        </w:rPr>
+        <w:t xml:space="preserve"> shopping cart. </w:t>
+      </w:r>
+      <w:r>
+        <w:rPr>
+          <w:rFonts w:ascii="Helvetica" w:eastAsia="Times New Roman" w:hAnsi="Helvetica" w:cs="Helvetica"/>
+          <w:color w:val="222222"/>
+          <w:sz w:val="23"/>
+          <w:szCs w:val="23"/>
+        </w:rPr>
+        <w:t>The</w:t>
+      </w:r>
+      <w:r>
+        <w:rPr>
+          <w:rFonts w:ascii="Helvetica" w:eastAsia="Times New Roman" w:hAnsi="Helvetica" w:cs="Helvetica"/>
+          <w:color w:val="222222"/>
+          <w:sz w:val="23"/>
+          <w:szCs w:val="23"/>
+        </w:rPr>
+        <w:t xml:space="preserve"> cart should list</w:t>
+      </w:r>
+      <w:r>
+        <w:rPr>
+          <w:rFonts w:ascii="Helvetica" w:eastAsia="Times New Roman" w:hAnsi="Helvetica" w:cs="Helvetica"/>
+          <w:color w:val="222222"/>
+          <w:sz w:val="23"/>
+          <w:szCs w:val="23"/>
+        </w:rPr>
+        <w:t xml:space="preserve"> the name</w:t>
+      </w:r>
+      <w:r>
+        <w:rPr>
+          <w:rFonts w:ascii="Helvetica" w:eastAsia="Times New Roman" w:hAnsi="Helvetica" w:cs="Helvetica"/>
+          <w:color w:val="222222"/>
+          <w:sz w:val="23"/>
+          <w:szCs w:val="23"/>
+        </w:rPr>
+        <w:t xml:space="preserve">s, price and quantity of each of the products added. </w:t>
+      </w:r>
     </w:p>
     <w:p>
       <w:pPr>
@@ -32,25 +113,115 @@
           <w:sz w:val="23"/>
           <w:szCs w:val="23"/>
         </w:rPr>
-        <w:t>Basic sales tax is applicable at a rate of 10% on all goods, except books, food, and me</w:t>
-      </w:r>
-      <w:r>
-        <w:rPr>
-          <w:rFonts w:ascii="Helvetica" w:eastAsia="Times New Roman" w:hAnsi="Helvetica" w:cs="Helvetica"/>
-          <w:color w:val="222222"/>
-          <w:sz w:val="23"/>
-          <w:szCs w:val="23"/>
-        </w:rPr>
-        <w:t>dical products</w:t>
-      </w:r>
-      <w:r>
-        <w:rPr>
-          <w:rFonts w:ascii="Helvetica" w:eastAsia="Times New Roman" w:hAnsi="Helvetica" w:cs="Helvetica"/>
-          <w:color w:val="222222"/>
-          <w:sz w:val="23"/>
-          <w:szCs w:val="23"/>
-        </w:rPr>
-        <w:t xml:space="preserve">. </w:t>
+        <w:t xml:space="preserve">The cart should also display </w:t>
+      </w:r>
+      <w:r>
+        <w:rPr>
+          <w:rFonts w:ascii="Helvetica" w:eastAsia="Times New Roman" w:hAnsi="Helvetica" w:cs="Helvetica"/>
+          <w:color w:val="222222"/>
+          <w:sz w:val="23"/>
+          <w:szCs w:val="23"/>
+        </w:rPr>
+        <w:t>the</w:t>
+      </w:r>
+      <w:r>
+        <w:rPr>
+          <w:rFonts w:ascii="Helvetica" w:eastAsia="Times New Roman" w:hAnsi="Helvetica" w:cs="Helvetica"/>
+          <w:color w:val="222222"/>
+          <w:sz w:val="23"/>
+          <w:szCs w:val="23"/>
+        </w:rPr>
+        <w:t xml:space="preserve"> total </w:t>
+      </w:r>
+      <w:r>
+        <w:rPr>
+          <w:rFonts w:ascii="Helvetica" w:eastAsia="Times New Roman" w:hAnsi="Helvetica" w:cs="Helvetica"/>
+          <w:color w:val="222222"/>
+          <w:sz w:val="23"/>
+          <w:szCs w:val="23"/>
+        </w:rPr>
+        <w:t xml:space="preserve">price of all </w:t>
+      </w:r>
+      <w:r>
+        <w:rPr>
+          <w:rFonts w:ascii="Helvetica" w:eastAsia="Times New Roman" w:hAnsi="Helvetica" w:cs="Helvetica"/>
+          <w:color w:val="222222"/>
+          <w:sz w:val="23"/>
+          <w:szCs w:val="23"/>
+        </w:rPr>
+        <w:t>items, the tot</w:t>
+      </w:r>
+      <w:r>
+        <w:rPr>
+          <w:rFonts w:ascii="Helvetica" w:eastAsia="Times New Roman" w:hAnsi="Helvetica" w:cs="Helvetica"/>
+          <w:color w:val="222222"/>
+          <w:sz w:val="23"/>
+          <w:szCs w:val="23"/>
+        </w:rPr>
+        <w:t>al amount</w:t>
+      </w:r>
+      <w:r>
+        <w:rPr>
+          <w:rFonts w:ascii="Helvetica" w:eastAsia="Times New Roman" w:hAnsi="Helvetica" w:cs="Helvetica"/>
+          <w:color w:val="222222"/>
+          <w:sz w:val="23"/>
+          <w:szCs w:val="23"/>
+        </w:rPr>
+        <w:t xml:space="preserve"> of sales taxes paid</w:t>
+      </w:r>
+      <w:r>
+        <w:rPr>
+          <w:rFonts w:ascii="Helvetica" w:eastAsia="Times New Roman" w:hAnsi="Helvetica" w:cs="Helvetica"/>
+          <w:color w:val="222222"/>
+          <w:sz w:val="23"/>
+          <w:szCs w:val="23"/>
+        </w:rPr>
+        <w:t xml:space="preserve"> (rounded up to the nearest 5 cents)</w:t>
+      </w:r>
+      <w:r>
+        <w:rPr>
+          <w:rFonts w:ascii="Helvetica" w:eastAsia="Times New Roman" w:hAnsi="Helvetica" w:cs="Helvetica"/>
+          <w:color w:val="222222"/>
+          <w:sz w:val="23"/>
+          <w:szCs w:val="23"/>
+        </w:rPr>
+        <w:t xml:space="preserve"> and </w:t>
+      </w:r>
+      <w:r>
+        <w:rPr>
+          <w:rFonts w:ascii="Helvetica" w:eastAsia="Times New Roman" w:hAnsi="Helvetica" w:cs="Helvetica"/>
+          <w:color w:val="222222"/>
+          <w:sz w:val="23"/>
+          <w:szCs w:val="23"/>
+        </w:rPr>
+        <w:t>the grand</w:t>
+      </w:r>
+      <w:r>
+        <w:rPr>
+          <w:rFonts w:ascii="Helvetica" w:eastAsia="Times New Roman" w:hAnsi="Helvetica" w:cs="Helvetica"/>
+          <w:color w:val="222222"/>
+          <w:sz w:val="23"/>
+          <w:szCs w:val="23"/>
+        </w:rPr>
+        <w:t xml:space="preserve"> total</w:t>
+      </w:r>
+      <w:r>
+        <w:rPr>
+          <w:rFonts w:ascii="Helvetica" w:eastAsia="Times New Roman" w:hAnsi="Helvetica" w:cs="Helvetica"/>
+          <w:color w:val="222222"/>
+          <w:sz w:val="23"/>
+          <w:szCs w:val="23"/>
+        </w:rPr>
+        <w:t>.</w:t>
+      </w:r>
+      <w:r>
+        <w:rPr>
+          <w:rFonts w:ascii="Helvetica" w:eastAsia="Times New Roman" w:hAnsi="Helvetica" w:cs="Helvetica"/>
+          <w:color w:val="222222"/>
+          <w:sz w:val="23"/>
+          <w:szCs w:val="23"/>
+        </w:rPr>
+        <w:t xml:space="preserve"> </w:t>
       </w:r>
     </w:p>
     <w:p>
@@ -71,44 +242,19 @@
           <w:sz w:val="23"/>
           <w:szCs w:val="23"/>
         </w:rPr>
-        <w:t xml:space="preserve">Import duty is an additional sales tax applicable </w:t>
-      </w:r>
-      <w:r>
-        <w:rPr>
-          <w:rFonts w:ascii="Helvetica" w:eastAsia="Times New Roman" w:hAnsi="Helvetica" w:cs="Helvetica"/>
-          <w:color w:val="222222"/>
-          <w:sz w:val="23"/>
-          <w:szCs w:val="23"/>
-        </w:rPr>
-        <w:t xml:space="preserve">at a rate of 5% </w:t>
-      </w:r>
-      <w:r>
-        <w:rPr>
-          <w:rFonts w:ascii="Helvetica" w:eastAsia="Times New Roman" w:hAnsi="Helvetica" w:cs="Helvetica"/>
-          <w:color w:val="222222"/>
-          <w:sz w:val="23"/>
-          <w:szCs w:val="23"/>
-        </w:rPr>
-        <w:t>on all</w:t>
-      </w:r>
-      <w:r>
-        <w:rPr>
-          <w:rFonts w:ascii="Helvetica" w:eastAsia="Times New Roman" w:hAnsi="Helvetica" w:cs="Helvetica"/>
-          <w:color w:val="222222"/>
-          <w:sz w:val="23"/>
-          <w:szCs w:val="23"/>
-        </w:rPr>
-        <w:t xml:space="preserve"> imported goods</w:t>
-      </w:r>
-      <w:r>
-        <w:rPr>
-          <w:rFonts w:ascii="Helvetica" w:eastAsia="Times New Roman" w:hAnsi="Helvetica" w:cs="Helvetica"/>
-          <w:color w:val="222222"/>
-          <w:sz w:val="23"/>
-          <w:szCs w:val="23"/>
-        </w:rPr>
-        <w:t>.</w:t>
-      </w:r>
+        <w:t>Basic sales tax is applicable at a rate of 10% on all goods, except books, food, and me</w:t>
+      </w:r>
+      <w:r>
+        <w:rPr>
+          <w:rFonts w:ascii="Helvetica" w:eastAsia="Times New Roman" w:hAnsi="Helvetica" w:cs="Helvetica"/>
+          <w:color w:val="222222"/>
+          <w:sz w:val="23"/>
+          <w:szCs w:val="23"/>
+        </w:rPr>
+        <w:t xml:space="preserve">dical products. </w:t>
+      </w:r>
+      <w:bookmarkStart w:id="0" w:name="_GoBack"/>
+      <w:bookmarkEnd w:id="0"/>
     </w:p>
     <w:p>
       <w:pPr>
@@ -128,90 +274,43 @@
           <w:sz w:val="23"/>
           <w:szCs w:val="23"/>
         </w:rPr>
-        <w:t>O</w:t>
-      </w:r>
-      <w:r>
-        <w:rPr>
-          <w:rFonts w:ascii="Helvetica" w:eastAsia="Times New Roman" w:hAnsi="Helvetica" w:cs="Helvetica"/>
-          <w:color w:val="222222"/>
-          <w:sz w:val="23"/>
-          <w:szCs w:val="23"/>
-        </w:rPr>
-        <w:t>nline shopper</w:t>
-      </w:r>
-      <w:r>
-        <w:rPr>
-          <w:rFonts w:ascii="Helvetica" w:eastAsia="Times New Roman" w:hAnsi="Helvetica" w:cs="Helvetica"/>
-          <w:color w:val="222222"/>
-          <w:sz w:val="23"/>
-          <w:szCs w:val="23"/>
-        </w:rPr>
-        <w:t>s</w:t>
-      </w:r>
-      <w:r>
-        <w:rPr>
-          <w:rFonts w:ascii="Helvetica" w:eastAsia="Times New Roman" w:hAnsi="Helvetica" w:cs="Helvetica"/>
-          <w:color w:val="222222"/>
-          <w:sz w:val="23"/>
-          <w:szCs w:val="23"/>
-        </w:rPr>
-        <w:t xml:space="preserve"> can add products to their</w:t>
-      </w:r>
-      <w:r>
-        <w:rPr>
-          <w:rFonts w:ascii="Helvetica" w:eastAsia="Times New Roman" w:hAnsi="Helvetica" w:cs="Helvetica"/>
-          <w:color w:val="222222"/>
-          <w:sz w:val="23"/>
-          <w:szCs w:val="23"/>
-        </w:rPr>
-        <w:t xml:space="preserve"> shopping cart.</w:t>
-      </w:r>
-      <w:bookmarkStart w:id="0" w:name="_GoBack"/>
-      <w:bookmarkEnd w:id="0"/>
-      <w:r>
-        <w:rPr>
-          <w:rFonts w:ascii="Helvetica" w:eastAsia="Times New Roman" w:hAnsi="Helvetica" w:cs="Helvetica"/>
-          <w:color w:val="222222"/>
-          <w:sz w:val="23"/>
-          <w:szCs w:val="23"/>
-        </w:rPr>
-        <w:t xml:space="preserve"> </w:t>
-      </w:r>
-      <w:r>
-        <w:rPr>
-          <w:rFonts w:ascii="Helvetica" w:eastAsia="Times New Roman" w:hAnsi="Helvetica" w:cs="Helvetica"/>
-          <w:color w:val="222222"/>
-          <w:sz w:val="23"/>
-          <w:szCs w:val="23"/>
-        </w:rPr>
-        <w:t>The</w:t>
-      </w:r>
-      <w:r>
-        <w:rPr>
-          <w:rFonts w:ascii="Helvetica" w:eastAsia="Times New Roman" w:hAnsi="Helvetica" w:cs="Helvetica"/>
-          <w:color w:val="222222"/>
-          <w:sz w:val="23"/>
-          <w:szCs w:val="23"/>
-        </w:rPr>
-        <w:t xml:space="preserve"> cart should list</w:t>
-      </w:r>
-      <w:r>
-        <w:rPr>
-          <w:rFonts w:ascii="Helvetica" w:eastAsia="Times New Roman" w:hAnsi="Helvetica" w:cs="Helvetica"/>
-          <w:color w:val="222222"/>
-          <w:sz w:val="23"/>
-          <w:szCs w:val="23"/>
-        </w:rPr>
-        <w:t xml:space="preserve"> the name</w:t>
-      </w:r>
-      <w:r>
-        <w:rPr>
-          <w:rFonts w:ascii="Helvetica" w:eastAsia="Times New Roman" w:hAnsi="Helvetica" w:cs="Helvetica"/>
-          <w:color w:val="222222"/>
-          <w:sz w:val="23"/>
-          <w:szCs w:val="23"/>
-        </w:rPr>
-        <w:t xml:space="preserve">s, price and quantity of each of the products added. </w:t>
+        <w:t xml:space="preserve">Import duty is an additional sales tax applicable </w:t>
+      </w:r>
+      <w:r>
+        <w:rPr>
+          <w:rFonts w:ascii="Helvetica" w:eastAsia="Times New Roman" w:hAnsi="Helvetica" w:cs="Helvetica"/>
+          <w:color w:val="222222"/>
+          <w:sz w:val="23"/>
+          <w:szCs w:val="23"/>
+        </w:rPr>
+        <w:t xml:space="preserve">at a rate of 5% </w:t>
+      </w:r>
+      <w:r>
+        <w:rPr>
+          <w:rFonts w:ascii="Helvetica" w:eastAsia="Times New Roman" w:hAnsi="Helvetica" w:cs="Helvetica"/>
+          <w:color w:val="222222"/>
+          <w:sz w:val="23"/>
+          <w:szCs w:val="23"/>
+        </w:rPr>
+        <w:t>on all</w:t>
+      </w:r>
+      <w:r>
+        <w:rPr>
+          <w:rFonts w:ascii="Helvetica" w:eastAsia="Times New Roman" w:hAnsi="Helvetica" w:cs="Helvetica"/>
+          <w:color w:val="222222"/>
+          <w:sz w:val="23"/>
+          <w:szCs w:val="23"/>
+        </w:rPr>
+        <w:t xml:space="preserve"> imported goods</w:t>
+      </w:r>
+      <w:r>
+        <w:rPr>
+          <w:rFonts w:ascii="Helvetica" w:eastAsia="Times New Roman" w:hAnsi="Helvetica" w:cs="Helvetica"/>
+          <w:color w:val="222222"/>
+          <w:sz w:val="23"/>
+          <w:szCs w:val="23"/>
+        </w:rPr>
+        <w:t>.</w:t>
       </w:r>
     </w:p>
     <w:p>
@@ -225,114 +324,6 @@
           <w:szCs w:val="23"/>
         </w:rPr>
       </w:pPr>
-      <w:r>
-        <w:rPr>
-          <w:rFonts w:ascii="Helvetica" w:eastAsia="Times New Roman" w:hAnsi="Helvetica" w:cs="Helvetica"/>
-          <w:color w:val="222222"/>
-          <w:sz w:val="23"/>
-          <w:szCs w:val="23"/>
-        </w:rPr>
-        <w:t xml:space="preserve">The cart should also display </w:t>
-      </w:r>
-      <w:r>
-        <w:rPr>
-          <w:rFonts w:ascii="Helvetica" w:eastAsia="Times New Roman" w:hAnsi="Helvetica" w:cs="Helvetica"/>
-          <w:color w:val="222222"/>
-          <w:sz w:val="23"/>
-          <w:szCs w:val="23"/>
-        </w:rPr>
-        <w:t>the</w:t>
-      </w:r>
-      <w:r>
-        <w:rPr>
-          <w:rFonts w:ascii="Helvetica" w:eastAsia="Times New Roman" w:hAnsi="Helvetica" w:cs="Helvetica"/>
-          <w:color w:val="222222"/>
-          <w:sz w:val="23"/>
-          <w:szCs w:val="23"/>
-        </w:rPr>
-        <w:t xml:space="preserve"> total </w:t>
-      </w:r>
-      <w:r>
-        <w:rPr>
-          <w:rFonts w:ascii="Helvetica" w:eastAsia="Times New Roman" w:hAnsi="Helvetica" w:cs="Helvetica"/>
-          <w:color w:val="222222"/>
-          <w:sz w:val="23"/>
-          <w:szCs w:val="23"/>
-        </w:rPr>
-        <w:t xml:space="preserve">price of all </w:t>
-      </w:r>
-      <w:r>
-        <w:rPr>
-          <w:rFonts w:ascii="Helvetica" w:eastAsia="Times New Roman" w:hAnsi="Helvetica" w:cs="Helvetica"/>
-          <w:color w:val="222222"/>
-          <w:sz w:val="23"/>
-          <w:szCs w:val="23"/>
-        </w:rPr>
-        <w:t>items, the tot</w:t>
-      </w:r>
-      <w:r>
-        <w:rPr>
-          <w:rFonts w:ascii="Helvetica" w:eastAsia="Times New Roman" w:hAnsi="Helvetica" w:cs="Helvetica"/>
-          <w:color w:val="222222"/>
-          <w:sz w:val="23"/>
-          <w:szCs w:val="23"/>
-        </w:rPr>
-        <w:t>al amount</w:t>
-      </w:r>
-      <w:r>
-        <w:rPr>
-          <w:rFonts w:ascii="Helvetica" w:eastAsia="Times New Roman" w:hAnsi="Helvetica" w:cs="Helvetica"/>
-          <w:color w:val="222222"/>
-          <w:sz w:val="23"/>
-          <w:szCs w:val="23"/>
-        </w:rPr>
-        <w:t xml:space="preserve"> of sales taxes paid</w:t>
-      </w:r>
-      <w:r>
-        <w:rPr>
-          <w:rFonts w:ascii="Helvetica" w:eastAsia="Times New Roman" w:hAnsi="Helvetica" w:cs="Helvetica"/>
-          <w:color w:val="222222"/>
-          <w:sz w:val="23"/>
-          <w:szCs w:val="23"/>
-        </w:rPr>
-        <w:t xml:space="preserve"> (rounded up to the nearest 5 cents)</w:t>
-      </w:r>
-      <w:r>
-        <w:rPr>
-          <w:rFonts w:ascii="Helvetica" w:eastAsia="Times New Roman" w:hAnsi="Helvetica" w:cs="Helvetica"/>
-          <w:color w:val="222222"/>
-          <w:sz w:val="23"/>
-          <w:szCs w:val="23"/>
-        </w:rPr>
-        <w:t xml:space="preserve"> and </w:t>
-      </w:r>
-      <w:r>
-        <w:rPr>
-          <w:rFonts w:ascii="Helvetica" w:eastAsia="Times New Roman" w:hAnsi="Helvetica" w:cs="Helvetica"/>
-          <w:color w:val="222222"/>
-          <w:sz w:val="23"/>
-          <w:szCs w:val="23"/>
-        </w:rPr>
-        <w:t>the grand</w:t>
-      </w:r>
-      <w:r>
-        <w:rPr>
-          <w:rFonts w:ascii="Helvetica" w:eastAsia="Times New Roman" w:hAnsi="Helvetica" w:cs="Helvetica"/>
-          <w:color w:val="222222"/>
-          <w:sz w:val="23"/>
-          <w:szCs w:val="23"/>
-        </w:rPr>
-        <w:t xml:space="preserve"> total</w:t>
-      </w:r>
-      <w:r>
-        <w:rPr>
-          <w:rFonts w:ascii="Helvetica" w:eastAsia="Times New Roman" w:hAnsi="Helvetica" w:cs="Helvetica"/>
-          <w:color w:val="222222"/>
-          <w:sz w:val="23"/>
-          <w:szCs w:val="23"/>
-        </w:rPr>
-        <w:t>.</w:t>
-      </w:r>
     </w:p>
     <w:sectPr>
       <w:pgSz w:w="11906" w:h="16838"/>
@@ -345,8 +336,8 @@
 </file>
 
 <file path=word/numbering.xml><?xml version="1.0" encoding="utf-8"?>
-<w:numbering xmlns:wpc="http://schemas.microsoft.com/office/word/2010/wordprocessingCanvas" xmlns:mc="http://schemas.openxmlformats.org/markup-compatibility/2006" xmlns:o="urn:schemas-microsoft-com:office:office" xmlns:r="http://schemas.openxmlformats.org/officeDocument/2006/relationships" xmlns:m="http://schemas.openxmlformats.org/officeDocument/2006/math" xmlns:v="urn:schemas-microsoft-com:vml" xmlns:wp14="http://schemas.microsoft.com/office/word/2010/wordprocessingDrawing" xmlns:wp="http://schemas.openxmlformats.org/drawingml/2006/wordprocessingDrawing" xmlns:w10="urn:schemas-microsoft-com:office:word" xmlns:w="http://schemas.openxmlformats.org/wordprocessingml/2006/main" xmlns:w14="http://schemas.microsoft.com/office/word/2010/wordml" xmlns:w15="http://schemas.microsoft.com/office/word/2012/wordml" xmlns:wpg="http://schemas.microsoft.com/office/word/2010/wordprocessingGroup" xmlns:wpi="http://schemas.microsoft.com/office/word/2010/wordprocessingInk" xmlns:wne="http://schemas.microsoft.com/office/word/2006/wordml" xmlns:wps="http://schemas.microsoft.com/office/word/2010/wordprocessingShape" mc:Ignorable="w14 w15 wp14">
-  <w:abstractNum w:abstractNumId="0">
+<w:numbering xmlns:wpc="http://schemas.microsoft.com/office/word/2010/wordprocessingCanvas" xmlns:cx="http://schemas.microsoft.com/office/drawing/2014/chartex" xmlns:cx1="http://schemas.microsoft.com/office/drawing/2015/9/8/chartex" xmlns:cx2="http://schemas.microsoft.com/office/drawing/2015/10/21/chartex" xmlns:mc="http://schemas.openxmlformats.org/markup-compatibility/2006" xmlns:o="urn:schemas-microsoft-com:office:office" xmlns:r="http://schemas.openxmlformats.org/officeDocument/2006/relationships" xmlns:m="http://schemas.openxmlformats.org/officeDocument/2006/math" xmlns:v="urn:schemas-microsoft-com:vml" xmlns:wp14="http://schemas.microsoft.com/office/word/2010/wordprocessingDrawing" xmlns:wp="http://schemas.openxmlformats.org/drawingml/2006/wordprocessingDrawing" xmlns:w10="urn:schemas-microsoft-com:office:word" xmlns:w="http://schemas.openxmlformats.org/wordprocessingml/2006/main" xmlns:w14="http://schemas.microsoft.com/office/word/2010/wordml" xmlns:w15="http://schemas.microsoft.com/office/word/2012/wordml" xmlns:w16se="http://schemas.microsoft.com/office/word/2015/wordml/symex" xmlns:wpg="http://schemas.microsoft.com/office/word/2010/wordprocessingGroup" xmlns:wpi="http://schemas.microsoft.com/office/word/2010/wordprocessingInk" xmlns:wne="http://schemas.microsoft.com/office/word/2006/wordml" xmlns:wps="http://schemas.microsoft.com/office/word/2010/wordprocessingShape" mc:Ignorable="w14 w15 w16se wp14">
+  <w:abstractNum w:abstractNumId="0" w15:restartNumberingAfterBreak="0">
     <w:nsid w:val="14A121B5"/>
     <w:multiLevelType w:val="multilevel"/>
     <w:tmpl w:val="A776E95A"/>
@@ -502,7 +493,7 @@
 </file>
 
 <file path=word/styles.xml><?xml version="1.0" encoding="utf-8"?>
-<w:styles xmlns:mc="http://schemas.openxmlformats.org/markup-compatibility/2006" xmlns:r="http://schemas.openxmlformats.org/officeDocument/2006/relationships" xmlns:w="http://schemas.openxmlformats.org/wordprocessingml/2006/main" xmlns:w14="http://schemas.microsoft.com/office/word/2010/wordml" xmlns:w15="http://schemas.microsoft.com/office/word/2012/wordml" mc:Ignorable="w14 w15">
+<w:styles xmlns:mc="http://schemas.openxmlformats.org/markup-compatibility/2006" xmlns:r="http://schemas.openxmlformats.org/officeDocument/2006/relationships" xmlns:w="http://schemas.openxmlformats.org/wordprocessingml/2006/main" xmlns:w14="http://schemas.microsoft.com/office/word/2010/wordml" xmlns:w15="http://schemas.microsoft.com/office/word/2012/wordml" xmlns:w16se="http://schemas.microsoft.com/office/word/2015/wordml/symex" mc:Ignorable="w14 w15 w16se">
   <w:docDefaults>
     <w:rPrDefault>
       <w:rPr>
@@ -518,7 +509,7 @@
       </w:pPr>
     </w:pPrDefault>
   </w:docDefaults>
-  <w:latentStyles w:defLockedState="0" w:defUIPriority="99" w:defSemiHidden="0" w:defUnhideWhenUsed="0" w:defQFormat="0" w:count="371">
+  <w:latentStyles w:defLockedState="0" w:defUIPriority="99" w:defSemiHidden="0" w:defUnhideWhenUsed="0" w:defQFormat="0" w:count="372">
     <w:lsdException w:name="Normal" w:uiPriority="0" w:qFormat="1"/>
     <w:lsdException w:name="heading 1" w:uiPriority="9" w:qFormat="1"/>
     <w:lsdException w:name="heading 2" w:semiHidden="1" w:uiPriority="9" w:unhideWhenUsed="1" w:qFormat="1"/>
@@ -624,7 +615,6 @@
     <w:lsdException w:name="HTML Sample" w:semiHidden="1" w:unhideWhenUsed="1"/>
     <w:lsdException w:name="HTML Typewriter" w:semiHidden="1" w:unhideWhenUsed="1"/>
     <w:lsdException w:name="HTML Variable" w:semiHidden="1" w:unhideWhenUsed="1"/>
-    <w:lsdException w:name="Normal Table" w:semiHidden="1" w:unhideWhenUsed="1"/>
     <w:lsdException w:name="annotation subject" w:semiHidden="1" w:unhideWhenUsed="1"/>
     <w:lsdException w:name="No List" w:semiHidden="1" w:unhideWhenUsed="1"/>
     <w:lsdException w:name="Outline List 1" w:semiHidden="1" w:unhideWhenUsed="1"/>
@@ -671,10 +661,8 @@
     <w:lsdException w:name="Table Subtle 2" w:semiHidden="1" w:unhideWhenUsed="1"/>
     <w:lsdException w:name="Table Web 1" w:semiHidden="1" w:unhideWhenUsed="1"/>
     <w:lsdException w:name="Table Web 2" w:semiHidden="1" w:unhideWhenUsed="1"/>
-    <w:lsdException w:name="Table Web 3" w:semiHidden="1" w:unhideWhenUsed="1"/>
     <w:lsdException w:name="Balloon Text" w:semiHidden="1" w:unhideWhenUsed="1"/>
     <w:lsdException w:name="Table Grid" w:uiPriority="39"/>
-    <w:lsdException w:name="Table Theme" w:semiHidden="1" w:unhideWhenUsed="1"/>
     <w:lsdException w:name="Placeholder Text" w:semiHidden="1"/>
     <w:lsdException w:name="No Spacing" w:uiPriority="1" w:qFormat="1"/>
     <w:lsdException w:name="Light Shading" w:uiPriority="60"/>
@@ -890,6 +878,7 @@
     <w:lsdException w:name="List Table 5 Dark Accent 6" w:uiPriority="50"/>
     <w:lsdException w:name="List Table 6 Colorful Accent 6" w:uiPriority="51"/>
     <w:lsdException w:name="List Table 7 Colorful Accent 6" w:uiPriority="52"/>
+    <w:lsdException w:name="Mention" w:semiHidden="1" w:unhideWhenUsed="1"/>
   </w:latentStyles>
   <w:style w:type="paragraph" w:default="1" w:styleId="Normal">
     <w:name w:val="Normal"/>

</xml_diff>